<commit_message>
Formatting and grammar edits
</commit_message>
<xml_diff>
--- a/Instructions.docx
+++ b/Instructions.docx
@@ -10,8 +10,20 @@
     <w:p>
       <w:pPr>
         <w:ind w:left="720" w:hanging="360"/>
-      </w:pPr>
-      <w:r>
+        <w:rPr>
+          <w:b/>
+          <w:bCs/>
+          <w:sz w:val="28"/>
+          <w:szCs w:val="28"/>
+        </w:rPr>
+      </w:pPr>
+      <w:r>
+        <w:rPr>
+          <w:b/>
+          <w:bCs/>
+          <w:sz w:val="28"/>
+          <w:szCs w:val="28"/>
+        </w:rPr>
         <w:t>What is bspwm?</w:t>
       </w:r>
     </w:p>
@@ -21,34 +33,45 @@
       </w:pPr>
       <w:r>
         <w:tab/>
-        <w:t>bspwm (Binary Space Partition Manager) is a tiling window manager that represents each window as leaves of a full binary tree. bspwm is written in the C language and its configuration is programmed using shell script</w:t>
-      </w:r>
-      <w:r>
-        <w:t xml:space="preserve"> its author is </w:t>
-      </w:r>
+        <w:t xml:space="preserve">bspwm (Binary Space Partition Manager) is a tiling window manager that represents each window as leaves of a full binary tree. bspwm is written in the C language and its configuration is programmed using shell script its author is </w:t>
+      </w:r>
+      <w:proofErr w:type="spellStart"/>
       <w:r>
         <w:t>baskerville</w:t>
       </w:r>
-      <w:r>
-        <w:t xml:space="preserve">. The overall program is written in 1200 lines </w:t>
-      </w:r>
-      <w:r>
-        <w:t>of code thus making it not take up much memory. bspwm needs a third-party</w:t>
-      </w:r>
-      <w:r>
-        <w:t xml:space="preserve"> </w:t>
-      </w:r>
-      <w:r>
-        <w:t>tool to capture keyboard and pointer inputs called sxhkd. sxhkd (</w:t>
+      <w:proofErr w:type="spellEnd"/>
+      <w:r>
+        <w:t xml:space="preserve">. The overall program is written in 1200 lines of code thus making it not take up much memory. bspwm needs a third-party tool to capture keyboard and pointer inputs called </w:t>
+      </w:r>
+      <w:proofErr w:type="spellStart"/>
+      <w:r>
+        <w:t>sxhkd</w:t>
+      </w:r>
+      <w:proofErr w:type="spellEnd"/>
+      <w:r>
+        <w:t xml:space="preserve">. </w:t>
+      </w:r>
+      <w:proofErr w:type="spellStart"/>
+      <w:r>
+        <w:t>sxhkd</w:t>
+      </w:r>
+      <w:proofErr w:type="spellEnd"/>
+      <w:r>
+        <w:t xml:space="preserve"> (</w:t>
       </w:r>
       <w:r>
         <w:t>simple X hotkey daemon</w:t>
       </w:r>
       <w:r>
-        <w:t>) is make by baskerville too.</w:t>
-      </w:r>
-      <w:r>
-        <w:t xml:space="preserve"> </w:t>
+        <w:t xml:space="preserve">) is make by </w:t>
+      </w:r>
+      <w:proofErr w:type="spellStart"/>
+      <w:r>
+        <w:t>baskerville</w:t>
+      </w:r>
+      <w:proofErr w:type="spellEnd"/>
+      <w:r>
+        <w:t xml:space="preserve"> too. </w:t>
       </w:r>
     </w:p>
     <w:p>
@@ -57,34 +80,7 @@
       </w:pPr>
       <w:r>
         <w:tab/>
-        <w:t xml:space="preserve">I will be installing bspwm </w:t>
-      </w:r>
-      <w:r>
-        <w:t xml:space="preserve">and all its dependencies </w:t>
-      </w:r>
-      <w:r>
-        <w:t xml:space="preserve">on Arch </w:t>
-      </w:r>
-      <w:r>
-        <w:t>Linux</w:t>
-      </w:r>
-      <w:r>
-        <w:t xml:space="preserve"> but will also be providing the commands for other distros as well such as Ubuntu and Fedora. I will also be assuming that you have finished the base install of your chosen </w:t>
-      </w:r>
-      <w:r>
-        <w:t>Linux</w:t>
-      </w:r>
-      <w:r>
-        <w:t xml:space="preserve"> distro.</w:t>
-      </w:r>
-      <w:r>
-        <w:t xml:space="preserve"> I will also be using VIM as my default text </w:t>
-      </w:r>
-      <w:r>
-        <w:t>editor,</w:t>
-      </w:r>
-      <w:r>
-        <w:t xml:space="preserve"> but you can use whatever your comfortable with.</w:t>
+        <w:t>I will be installing bspwm and all its dependencies on Arch Linux but will also be providing the commands for other distros as well such as Ubuntu and Fedora. I will also be assuming that you have finished the base install of your chosen Linux distro. I will also be using VIM as my default text editor, but you can use whatever your comfortable with.</w:t>
       </w:r>
     </w:p>
     <w:p>
@@ -95,7 +91,22 @@
     <w:p>
       <w:pPr>
         <w:ind w:left="720" w:hanging="360"/>
-      </w:pPr>
+        <w:rPr>
+          <w:b/>
+          <w:bCs/>
+          <w:sz w:val="28"/>
+          <w:szCs w:val="28"/>
+        </w:rPr>
+      </w:pPr>
+      <w:r>
+        <w:rPr>
+          <w:b/>
+          <w:bCs/>
+          <w:sz w:val="28"/>
+          <w:szCs w:val="28"/>
+        </w:rPr>
+        <w:t>Installing bspwm</w:t>
+      </w:r>
     </w:p>
     <w:p>
       <w:pPr>
@@ -106,25 +117,7 @@
         </w:numPr>
       </w:pPr>
       <w:r>
-        <w:t xml:space="preserve">First </w:t>
-      </w:r>
-      <w:r>
-        <w:t>let’s</w:t>
-      </w:r>
-      <w:r>
-        <w:t xml:space="preserve"> run a quick </w:t>
-      </w:r>
-      <w:r>
-        <w:t xml:space="preserve">command to make sure our </w:t>
-      </w:r>
-      <w:r>
-        <w:t>repositories and system</w:t>
-      </w:r>
-      <w:r>
-        <w:t xml:space="preserve"> are up to date.</w:t>
-      </w:r>
-      <w:r>
-        <w:t xml:space="preserve"> Open your terminal and run the command that works on your distro</w:t>
+        <w:t>First run a command to make sure your repositories and system are up to date. Open your terminal and run the command that works on your distribution.</w:t>
       </w:r>
     </w:p>
     <w:p>
@@ -136,7 +129,7 @@
         </w:numPr>
       </w:pPr>
       <w:r>
-        <w:t>sudo pacman -Syyu</w:t>
+        <w:t>Type sudo pacman -Syyu</w:t>
       </w:r>
     </w:p>
     <w:p>
@@ -155,7 +148,7 @@
           <w:b/>
           <w:bCs/>
         </w:rPr>
-        <w:t xml:space="preserve">Y </w:t>
+        <w:t xml:space="preserve">Y. (Note: </w:t>
       </w:r>
       <w:r>
         <w:t>case doesn’t matter</w:t>
@@ -165,7 +158,7 @@
           <w:b/>
           <w:bCs/>
         </w:rPr>
-        <w:t>.</w:t>
+        <w:t>.)</w:t>
       </w:r>
     </w:p>
     <w:p>
@@ -177,22 +170,7 @@
         </w:numPr>
       </w:pPr>
       <w:r>
-        <w:t xml:space="preserve">After </w:t>
-      </w:r>
-      <w:r>
-        <w:t>its</w:t>
-      </w:r>
-      <w:r>
-        <w:t xml:space="preserve"> finish</w:t>
-      </w:r>
-      <w:r>
-        <w:t>ed</w:t>
-      </w:r>
-      <w:r>
-        <w:t xml:space="preserve"> updating </w:t>
-      </w:r>
-      <w:r>
-        <w:t xml:space="preserve">clear your screen using the command </w:t>
+        <w:t xml:space="preserve">After its finished updating clear your screen using the command </w:t>
       </w:r>
       <w:r>
         <w:rPr>
@@ -204,6 +182,7 @@
       <w:r>
         <w:t xml:space="preserve"> or press </w:t>
       </w:r>
+      <w:proofErr w:type="spellStart"/>
       <w:r>
         <w:rPr>
           <w:b/>
@@ -211,6 +190,7 @@
         </w:rPr>
         <w:t>Ctrl+L</w:t>
       </w:r>
+      <w:proofErr w:type="spellEnd"/>
       <w:r>
         <w:t>.</w:t>
       </w:r>
@@ -221,7 +201,7 @@
           <w:noProof/>
         </w:rPr>
         <w:drawing>
-          <wp:inline distT="0" distB="0" distL="0" distR="0" wp14:anchorId="26A256C7" wp14:editId="41576A5F">
+          <wp:inline distT="0" distB="0" distL="0" distR="0" wp14:anchorId="06B3733E" wp14:editId="2D58B81D">
             <wp:extent cx="5943600" cy="2603500"/>
             <wp:effectExtent l="0" t="0" r="0" b="6350"/>
             <wp:docPr id="1" name="Picture 1" descr="Text&#10;&#10;Description automatically generated"/>
@@ -266,13 +246,7 @@
         </w:numPr>
       </w:pPr>
       <w:r>
-        <w:t xml:space="preserve">Now we are ready to install bspwm and it required </w:t>
-      </w:r>
-      <w:r>
-        <w:t>dependencies</w:t>
-      </w:r>
-      <w:r>
-        <w:t>.</w:t>
+        <w:t>Now we are ready to install bspwm and it’s required dependencies.</w:t>
       </w:r>
     </w:p>
     <w:p>
@@ -284,23 +258,84 @@
         </w:numPr>
       </w:pPr>
       <w:r>
-        <w:t>sudo pacman -S git xorg-server xorg-init</w:t>
-      </w:r>
-      <w:r>
-        <w:t xml:space="preserve"> xorg-xsetroot</w:t>
-      </w:r>
+        <w:rPr>
+          <w:b/>
+          <w:bCs/>
+        </w:rPr>
+        <w:t>Type</w:t>
+      </w:r>
+      <w:r>
+        <w:t xml:space="preserve"> sudo pacman -S git </w:t>
+      </w:r>
+      <w:proofErr w:type="spellStart"/>
+      <w:r>
+        <w:t>xorg</w:t>
+      </w:r>
+      <w:proofErr w:type="spellEnd"/>
+      <w:r>
+        <w:t xml:space="preserve">-server </w:t>
+      </w:r>
+      <w:proofErr w:type="spellStart"/>
+      <w:r>
+        <w:t>xorg-init</w:t>
+      </w:r>
+      <w:proofErr w:type="spellEnd"/>
       <w:r>
         <w:t xml:space="preserve"> </w:t>
       </w:r>
-      <w:r>
-        <w:t>a</w:t>
-      </w:r>
-      <w:r>
-        <w:t>randr dmenu nitrogen picom kitty bspwm sxhkd firefox</w:t>
-      </w:r>
-      <w:r>
-        <w:t xml:space="preserve"> neovim</w:t>
-      </w:r>
+      <w:proofErr w:type="spellStart"/>
+      <w:r>
+        <w:t>xorg-xsetroot</w:t>
+      </w:r>
+      <w:proofErr w:type="spellEnd"/>
+      <w:r>
+        <w:t xml:space="preserve"> </w:t>
+      </w:r>
+      <w:proofErr w:type="spellStart"/>
+      <w:r>
+        <w:t>arandr</w:t>
+      </w:r>
+      <w:proofErr w:type="spellEnd"/>
+      <w:r>
+        <w:t xml:space="preserve"> </w:t>
+      </w:r>
+      <w:proofErr w:type="spellStart"/>
+      <w:r>
+        <w:t>dmenu</w:t>
+      </w:r>
+      <w:proofErr w:type="spellEnd"/>
+      <w:r>
+        <w:t xml:space="preserve"> nitrogen </w:t>
+      </w:r>
+      <w:proofErr w:type="spellStart"/>
+      <w:r>
+        <w:t>picom</w:t>
+      </w:r>
+      <w:proofErr w:type="spellEnd"/>
+      <w:r>
+        <w:t xml:space="preserve"> kitty bspwm </w:t>
+      </w:r>
+      <w:proofErr w:type="spellStart"/>
+      <w:r>
+        <w:t>sxhkd</w:t>
+      </w:r>
+      <w:proofErr w:type="spellEnd"/>
+      <w:r>
+        <w:t xml:space="preserve"> </w:t>
+      </w:r>
+      <w:proofErr w:type="spellStart"/>
+      <w:r>
+        <w:t>firefox</w:t>
+      </w:r>
+      <w:proofErr w:type="spellEnd"/>
+      <w:r>
+        <w:t xml:space="preserve"> </w:t>
+      </w:r>
+      <w:proofErr w:type="spellStart"/>
+      <w:r>
+        <w:t>neovim</w:t>
+      </w:r>
+      <w:proofErr w:type="spellEnd"/>
     </w:p>
     <w:p>
       <w:pPr>
@@ -321,16 +356,7 @@
         <w:t>Y</w:t>
       </w:r>
       <w:r>
-        <w:t xml:space="preserve"> to </w:t>
-      </w:r>
-      <w:r>
-        <w:t>proceed with</w:t>
-      </w:r>
-      <w:r>
-        <w:t xml:space="preserve"> the installation</w:t>
-      </w:r>
-      <w:r>
-        <w:t>.</w:t>
+        <w:t xml:space="preserve"> to proceed with the installation.</w:t>
       </w:r>
     </w:p>
     <w:p>
@@ -342,7 +368,7 @@
         </w:numPr>
       </w:pPr>
       <w:r>
-        <w:t xml:space="preserve">After the installation is complete let clear our screen again using </w:t>
+        <w:t xml:space="preserve">After the installation is complete clear your screen again using </w:t>
       </w:r>
       <w:r>
         <w:rPr>
@@ -354,17 +380,33 @@
       <w:r>
         <w:t xml:space="preserve">or </w:t>
       </w:r>
-      <w:r>
-        <w:rPr>
-          <w:b/>
-          <w:bCs/>
-        </w:rPr>
-        <w:t>Ctrl+L.</w:t>
-      </w:r>
-    </w:p>
-    <w:p>
-      <w:r>
-        <w:t>Note: Installation time varies depending on your system and connection to the internet.</w:t>
+      <w:proofErr w:type="spellStart"/>
+      <w:r>
+        <w:rPr>
+          <w:b/>
+          <w:bCs/>
+        </w:rPr>
+        <w:t>Ctrl+L</w:t>
+      </w:r>
+      <w:proofErr w:type="spellEnd"/>
+      <w:r>
+        <w:rPr>
+          <w:b/>
+          <w:bCs/>
+        </w:rPr>
+        <w:t>.</w:t>
+      </w:r>
+    </w:p>
+    <w:p>
+      <w:r>
+        <w:rPr>
+          <w:b/>
+          <w:bCs/>
+        </w:rPr>
+        <w:t>Note</w:t>
+      </w:r>
+      <w:r>
+        <w:t>: Installation time varies depending on your system and connection to the internet.</w:t>
       </w:r>
     </w:p>
     <w:p>
@@ -374,7 +416,7 @@
         </w:rPr>
         <w:lastRenderedPageBreak/>
         <w:drawing>
-          <wp:inline distT="0" distB="0" distL="0" distR="0" wp14:anchorId="7E4F7EF1" wp14:editId="5F44C2C4">
+          <wp:inline distT="0" distB="0" distL="0" distR="0" wp14:anchorId="3F9BF8EB" wp14:editId="5DA914AE">
             <wp:extent cx="5943600" cy="1402080"/>
             <wp:effectExtent l="0" t="0" r="0" b="7620"/>
             <wp:docPr id="4" name="Picture 4" descr="Text&#10;&#10;Description automatically generated"/>
@@ -410,41 +452,122 @@
         </w:drawing>
       </w:r>
     </w:p>
+    <w:p/>
+    <w:p>
+      <w:pPr>
+        <w:ind w:left="720" w:hanging="360"/>
+        <w:rPr>
+          <w:b/>
+          <w:bCs/>
+          <w:sz w:val="28"/>
+          <w:szCs w:val="28"/>
+        </w:rPr>
+      </w:pPr>
+      <w:r>
+        <w:rPr>
+          <w:b/>
+          <w:bCs/>
+          <w:sz w:val="28"/>
+          <w:szCs w:val="28"/>
+        </w:rPr>
+        <w:t>Configuring the .</w:t>
+      </w:r>
+      <w:proofErr w:type="spellStart"/>
+      <w:r>
+        <w:rPr>
+          <w:b/>
+          <w:bCs/>
+          <w:sz w:val="28"/>
+          <w:szCs w:val="28"/>
+        </w:rPr>
+        <w:t>xinitrc</w:t>
+      </w:r>
+      <w:proofErr w:type="spellEnd"/>
+      <w:r>
+        <w:rPr>
+          <w:b/>
+          <w:bCs/>
+          <w:sz w:val="28"/>
+          <w:szCs w:val="28"/>
+        </w:rPr>
+        <w:t xml:space="preserve"> fi</w:t>
+      </w:r>
+      <w:r>
+        <w:rPr>
+          <w:b/>
+          <w:bCs/>
+          <w:sz w:val="28"/>
+          <w:szCs w:val="28"/>
+        </w:rPr>
+        <w:t>l</w:t>
+      </w:r>
+      <w:r>
+        <w:rPr>
+          <w:b/>
+          <w:bCs/>
+          <w:sz w:val="28"/>
+          <w:szCs w:val="28"/>
+        </w:rPr>
+        <w:t>e</w:t>
+      </w:r>
+    </w:p>
     <w:p>
       <w:pPr>
         <w:pStyle w:val="ListParagraph"/>
         <w:numPr>
           <w:ilvl w:val="0"/>
-          <w:numId w:val="4"/>
+          <w:numId w:val="5"/>
         </w:numPr>
       </w:pPr>
       <w:r>
-        <w:t>Before we can start bspwm we have to configure our .xinitrc file.</w:t>
+        <w:t xml:space="preserve">Before we can start bspwm we have to configure </w:t>
+      </w:r>
+      <w:proofErr w:type="gramStart"/>
+      <w:r>
+        <w:t>our</w:t>
+      </w:r>
+      <w:proofErr w:type="gramEnd"/>
+      <w:r>
+        <w:t xml:space="preserve"> .</w:t>
+      </w:r>
+      <w:proofErr w:type="spellStart"/>
+      <w:r>
+        <w:t>xinitrc</w:t>
+      </w:r>
+      <w:proofErr w:type="spellEnd"/>
+      <w:r>
+        <w:t xml:space="preserve"> file.</w:t>
       </w:r>
     </w:p>
     <w:p>
       <w:pPr>
         <w:pStyle w:val="ListParagraph"/>
         <w:numPr>
-          <w:ilvl w:val="1"/>
-          <w:numId w:val="4"/>
+          <w:ilvl w:val="0"/>
+          <w:numId w:val="6"/>
         </w:numPr>
       </w:pPr>
       <w:r>
-        <w:t xml:space="preserve">Make sure you are in the home directory </w:t>
-      </w:r>
-      <w:r>
-        <w:t xml:space="preserve">use the command </w:t>
-      </w:r>
-      <w:r>
-        <w:rPr>
-          <w:b/>
-          <w:bCs/>
-        </w:rPr>
-        <w:t xml:space="preserve">pwd. </w:t>
-      </w:r>
-      <w:r>
-        <w:t xml:space="preserve">If you are not in your home directory navigate to it my using </w:t>
+        <w:t xml:space="preserve">Make sure you are in the home directory use the command </w:t>
+      </w:r>
+      <w:proofErr w:type="spellStart"/>
+      <w:r>
+        <w:rPr>
+          <w:b/>
+          <w:bCs/>
+        </w:rPr>
+        <w:t>pwd</w:t>
+      </w:r>
+      <w:proofErr w:type="spellEnd"/>
+      <w:r>
+        <w:rPr>
+          <w:b/>
+          <w:bCs/>
+        </w:rPr>
+        <w:t xml:space="preserve">. </w:t>
+      </w:r>
+      <w:r>
+        <w:t xml:space="preserve">If you are not in your home directory navigate to it by using </w:t>
       </w:r>
       <w:r>
         <w:rPr>
@@ -456,12 +579,21 @@
       <w:r>
         <w:t xml:space="preserve"> then use the </w:t>
       </w:r>
-      <w:r>
-        <w:rPr>
-          <w:b/>
-          <w:bCs/>
-        </w:rPr>
-        <w:t xml:space="preserve">pwd </w:t>
+      <w:proofErr w:type="spellStart"/>
+      <w:r>
+        <w:rPr>
+          <w:b/>
+          <w:bCs/>
+        </w:rPr>
+        <w:t>pwd</w:t>
+      </w:r>
+      <w:proofErr w:type="spellEnd"/>
+      <w:r>
+        <w:rPr>
+          <w:b/>
+          <w:bCs/>
+        </w:rPr>
+        <w:t xml:space="preserve"> </w:t>
       </w:r>
       <w:r>
         <w:t>command to double check.</w:t>
@@ -473,7 +605,7 @@
           <w:noProof/>
         </w:rPr>
         <w:drawing>
-          <wp:inline distT="0" distB="0" distL="0" distR="0" wp14:anchorId="46A1245E" wp14:editId="60EA7C68">
+          <wp:inline distT="0" distB="0" distL="0" distR="0" wp14:anchorId="3A8B31BA" wp14:editId="08FF703C">
             <wp:extent cx="5943600" cy="382270"/>
             <wp:effectExtent l="0" t="0" r="0" b="0"/>
             <wp:docPr id="6" name="Picture 6" descr="Shape&#10;&#10;Description automatically generated with medium confidence"/>
@@ -513,8 +645,8 @@
       <w:pPr>
         <w:pStyle w:val="ListParagraph"/>
         <w:numPr>
-          <w:ilvl w:val="1"/>
-          <w:numId w:val="4"/>
+          <w:ilvl w:val="0"/>
+          <w:numId w:val="6"/>
         </w:numPr>
       </w:pPr>
       <w:r>
@@ -525,14 +657,7 @@
           <w:b/>
           <w:bCs/>
         </w:rPr>
-        <w:t>ls -a</w:t>
-      </w:r>
-      <w:r>
-        <w:rPr>
-          <w:b/>
-          <w:bCs/>
-        </w:rPr>
-        <w:t xml:space="preserve"> </w:t>
+        <w:t xml:space="preserve">ls -a </w:t>
       </w:r>
       <w:r>
         <w:t>(this will list all the hidden files in your home directory.</w:t>
@@ -544,7 +669,7 @@
           <w:noProof/>
         </w:rPr>
         <w:drawing>
-          <wp:inline distT="0" distB="0" distL="0" distR="0" wp14:anchorId="3BE6C929" wp14:editId="33C36C98">
+          <wp:inline distT="0" distB="0" distL="0" distR="0" wp14:anchorId="4A816219" wp14:editId="609D2AAD">
             <wp:extent cx="5943600" cy="426720"/>
             <wp:effectExtent l="0" t="0" r="0" b="0"/>
             <wp:docPr id="7" name="Picture 7" descr="Text&#10;&#10;Description automatically generated"/>
@@ -584,20 +709,46 @@
       <w:pPr>
         <w:pStyle w:val="ListParagraph"/>
         <w:numPr>
-          <w:ilvl w:val="1"/>
-          <w:numId w:val="4"/>
+          <w:ilvl w:val="0"/>
+          <w:numId w:val="5"/>
         </w:numPr>
       </w:pPr>
       <w:r>
-        <w:t xml:space="preserve">To make bspwm load correctly we must edit the .xinitrc file to do this type the command </w:t>
-      </w:r>
-      <w:r>
-        <w:rPr>
-          <w:b/>
-          <w:bCs/>
-        </w:rPr>
-        <w:t>nvim .xinitrc</w:t>
-      </w:r>
+        <w:t>To make bspwm load correctly we must edit the .</w:t>
+      </w:r>
+      <w:proofErr w:type="spellStart"/>
+      <w:r>
+        <w:t>xinitrc</w:t>
+      </w:r>
+      <w:proofErr w:type="spellEnd"/>
+      <w:r>
+        <w:t xml:space="preserve"> file. To do this type the command </w:t>
+      </w:r>
+      <w:proofErr w:type="spellStart"/>
+      <w:r>
+        <w:rPr>
+          <w:b/>
+          <w:bCs/>
+        </w:rPr>
+        <w:t>nvim</w:t>
+      </w:r>
+      <w:proofErr w:type="spellEnd"/>
+      <w:r>
+        <w:rPr>
+          <w:b/>
+          <w:bCs/>
+        </w:rPr>
+        <w:t xml:space="preserve"> .</w:t>
+      </w:r>
+      <w:proofErr w:type="spellStart"/>
+      <w:r>
+        <w:rPr>
+          <w:b/>
+          <w:bCs/>
+        </w:rPr>
+        <w:t>xinitrc</w:t>
+      </w:r>
+      <w:proofErr w:type="spellEnd"/>
       <w:r>
         <w:t>.</w:t>
       </w:r>
@@ -607,8 +758,21 @@
         <w:pStyle w:val="ListParagraph"/>
         <w:ind w:left="1440"/>
       </w:pPr>
-      <w:r>
-        <w:t>Caution: if you are not in the home directory you will get an error message. You must navigate to the home directory.</w:t>
+    </w:p>
+    <w:p>
+      <w:pPr>
+        <w:pStyle w:val="ListParagraph"/>
+        <w:ind w:left="1440"/>
+      </w:pPr>
+      <w:r>
+        <w:rPr>
+          <w:b/>
+          <w:bCs/>
+        </w:rPr>
+        <w:t>Caution</w:t>
+      </w:r>
+      <w:r>
+        <w:t>: if you are not in the home directory you will get an error message. You must navigate to the home directory.</w:t>
       </w:r>
     </w:p>
     <w:p>
@@ -617,7 +781,7 @@
           <w:noProof/>
         </w:rPr>
         <w:drawing>
-          <wp:inline distT="0" distB="0" distL="0" distR="0" wp14:anchorId="3C8D98F0" wp14:editId="7CDB60B2">
+          <wp:inline distT="0" distB="0" distL="0" distR="0" wp14:anchorId="087B27A3" wp14:editId="77AC4432">
             <wp:extent cx="5943600" cy="226060"/>
             <wp:effectExtent l="0" t="0" r="0" b="2540"/>
             <wp:docPr id="8" name="Picture 8"/>
@@ -657,8 +821,8 @@
       <w:pPr>
         <w:pStyle w:val="ListParagraph"/>
         <w:numPr>
-          <w:ilvl w:val="1"/>
-          <w:numId w:val="4"/>
+          <w:ilvl w:val="0"/>
+          <w:numId w:val="8"/>
         </w:numPr>
       </w:pPr>
       <w:r>
@@ -669,16 +833,28 @@
           <w:b/>
           <w:bCs/>
         </w:rPr>
+        <w:t>downward</w:t>
+      </w:r>
+      <w:r>
+        <w:t xml:space="preserve"> </w:t>
+      </w:r>
+      <w:r>
+        <w:rPr>
+          <w:b/>
+          <w:bCs/>
+        </w:rPr>
         <w:t>arrow</w:t>
       </w:r>
       <w:r>
-        <w:t xml:space="preserve"> key and type the lines circled in red. To type in VIM</w:t>
-      </w:r>
-      <w:r>
-        <w:t>,</w:t>
-      </w:r>
-      <w:r>
-        <w:t xml:space="preserve"> press the </w:t>
+        <w:t xml:space="preserve"> key and type the lines circled in red. </w:t>
+      </w:r>
+    </w:p>
+    <w:p>
+      <w:pPr>
+        <w:ind w:left="1440"/>
+      </w:pPr>
+      <w:r>
+        <w:t xml:space="preserve">Note: To type in VIM, press the </w:t>
       </w:r>
       <w:r>
         <w:rPr>
@@ -688,7 +864,7 @@
         <w:t xml:space="preserve">I </w:t>
       </w:r>
       <w:r>
-        <w:t>button on your keyboard this will bring you into insert mode.</w:t>
+        <w:t>button on your keyboard, this will bring you into insert mode.</w:t>
       </w:r>
     </w:p>
     <w:p>
@@ -698,7 +874,7 @@
         </w:rPr>
         <w:lastRenderedPageBreak/>
         <w:drawing>
-          <wp:inline distT="0" distB="0" distL="0" distR="0" wp14:anchorId="272B13FA" wp14:editId="76F725FD">
+          <wp:inline distT="0" distB="0" distL="0" distR="0" wp14:anchorId="26C123E8" wp14:editId="5A8B4AEE">
             <wp:extent cx="5943600" cy="4335780"/>
             <wp:effectExtent l="0" t="0" r="0" b="7620"/>
             <wp:docPr id="9" name="Picture 9" descr="Text&#10;&#10;Description automatically generated"/>
@@ -738,8 +914,8 @@
       <w:pPr>
         <w:pStyle w:val="ListParagraph"/>
         <w:numPr>
-          <w:ilvl w:val="1"/>
-          <w:numId w:val="4"/>
+          <w:ilvl w:val="0"/>
+          <w:numId w:val="8"/>
         </w:numPr>
       </w:pPr>
       <w:r>
@@ -753,17 +929,29 @@
         <w:t xml:space="preserve">escape </w:t>
       </w:r>
       <w:r>
-        <w:t xml:space="preserve">key and type in </w:t>
-      </w:r>
-      <w:r>
-        <w:rPr>
-          <w:b/>
-          <w:bCs/>
-        </w:rPr>
-        <w:t xml:space="preserve">:wq </w:t>
-      </w:r>
-      <w:r>
-        <w:t>to write(save) the changes to the file and quit out of VIM.</w:t>
+        <w:t xml:space="preserve">key and type </w:t>
+      </w:r>
+      <w:proofErr w:type="gramStart"/>
+      <w:r>
+        <w:t xml:space="preserve">in </w:t>
+      </w:r>
+      <w:r>
+        <w:rPr>
+          <w:b/>
+          <w:bCs/>
+        </w:rPr>
+        <w:t>:wq</w:t>
+      </w:r>
+      <w:proofErr w:type="gramEnd"/>
+      <w:r>
+        <w:rPr>
+          <w:b/>
+          <w:bCs/>
+        </w:rPr>
+        <w:t xml:space="preserve"> </w:t>
+      </w:r>
+      <w:r>
+        <w:t>to write and save the changes to the file and quit out of VIM.</w:t>
       </w:r>
     </w:p>
     <w:p>
@@ -772,7 +960,7 @@
           <w:noProof/>
         </w:rPr>
         <w:drawing>
-          <wp:inline distT="0" distB="0" distL="0" distR="0" wp14:anchorId="02D3F1F4" wp14:editId="0944CF67">
+          <wp:inline distT="0" distB="0" distL="0" distR="0" wp14:anchorId="2CC66986" wp14:editId="52CB0415">
             <wp:extent cx="5943600" cy="460375"/>
             <wp:effectExtent l="0" t="0" r="0" b="0"/>
             <wp:docPr id="10" name="Picture 10"/>
@@ -812,8 +1000,8 @@
       <w:pPr>
         <w:pStyle w:val="ListParagraph"/>
         <w:numPr>
-          <w:ilvl w:val="1"/>
-          <w:numId w:val="4"/>
+          <w:ilvl w:val="0"/>
+          <w:numId w:val="8"/>
         </w:numPr>
       </w:pPr>
       <w:r>
@@ -829,6 +1017,7 @@
       <w:r>
         <w:t xml:space="preserve">or </w:t>
       </w:r>
+      <w:proofErr w:type="spellStart"/>
       <w:r>
         <w:rPr>
           <w:b/>
@@ -836,6 +1025,7 @@
         </w:rPr>
         <w:t>Ctrl+L</w:t>
       </w:r>
+      <w:proofErr w:type="spellEnd"/>
       <w:r>
         <w:t>.</w:t>
       </w:r>
@@ -847,29 +1037,53 @@
     </w:p>
     <w:p>
       <w:pPr>
-        <w:pStyle w:val="ListParagraph"/>
-      </w:pPr>
+        <w:ind w:left="720" w:hanging="360"/>
+        <w:rPr>
+          <w:b/>
+          <w:bCs/>
+          <w:sz w:val="28"/>
+          <w:szCs w:val="28"/>
+        </w:rPr>
+      </w:pPr>
+      <w:r>
+        <w:rPr>
+          <w:b/>
+          <w:bCs/>
+          <w:sz w:val="28"/>
+          <w:szCs w:val="28"/>
+        </w:rPr>
+        <w:t>Starting bspwm</w:t>
+      </w:r>
     </w:p>
     <w:p>
       <w:pPr>
         <w:pStyle w:val="ListParagraph"/>
         <w:numPr>
           <w:ilvl w:val="0"/>
-          <w:numId w:val="4"/>
+          <w:numId w:val="7"/>
         </w:numPr>
       </w:pPr>
       <w:r>
-        <w:t>Now that we have everything installed</w:t>
-      </w:r>
-      <w:r>
-        <w:t xml:space="preserve"> and configured correctly</w:t>
-      </w:r>
-      <w:r>
-        <w:t>, we can start bspwm</w:t>
-      </w:r>
-      <w:r>
-        <w:t xml:space="preserve"> properly</w:t>
-      </w:r>
+        <w:t>Now that we have everything installed and configured correctly, we can start bspwm properly.</w:t>
+      </w:r>
+    </w:p>
+    <w:p>
+      <w:pPr>
+        <w:pStyle w:val="ListParagraph"/>
+        <w:ind w:left="1440"/>
+      </w:pPr>
+      <w:r>
+        <w:t xml:space="preserve">a.  To start bspwm we type the command </w:t>
+      </w:r>
+      <w:proofErr w:type="spellStart"/>
+      <w:r>
+        <w:rPr>
+          <w:b/>
+          <w:bCs/>
+        </w:rPr>
+        <w:t>startx</w:t>
+      </w:r>
+      <w:proofErr w:type="spellEnd"/>
       <w:r>
         <w:t>.</w:t>
       </w:r>
@@ -877,46 +1091,30 @@
     <w:p>
       <w:pPr>
         <w:pStyle w:val="ListParagraph"/>
-        <w:numPr>
-          <w:ilvl w:val="1"/>
-          <w:numId w:val="4"/>
-        </w:numPr>
-      </w:pPr>
-      <w:r>
-        <w:t xml:space="preserve">To start bspwm we </w:t>
-      </w:r>
-      <w:r>
-        <w:t xml:space="preserve">type the command </w:t>
-      </w:r>
-      <w:r>
-        <w:rPr>
-          <w:b/>
-          <w:bCs/>
-        </w:rPr>
-        <w:t>startx</w:t>
-      </w:r>
-      <w:r>
-        <w:t>.</w:t>
-      </w:r>
-    </w:p>
-    <w:p>
-      <w:pPr>
-        <w:pStyle w:val="ListParagraph"/>
-        <w:numPr>
-          <w:ilvl w:val="1"/>
-          <w:numId w:val="4"/>
-        </w:numPr>
-      </w:pPr>
-      <w:r>
-        <w:t xml:space="preserve">After bspwm loads </w:t>
-      </w:r>
-      <w:r>
-        <w:t>you will see a grey screen. Let’s start by fixing this. Us</w:t>
-      </w:r>
-    </w:p>
-    <w:p>
-      <w:r>
-        <w:t>Note: bspwm uses the windows key also called the super key in the sxhkdrc to execute keybinds and commands</w:t>
+        <w:ind w:left="1440"/>
+      </w:pPr>
+      <w:r>
+        <w:t>b.  After bspwm loads you will see a grey screen. Let’s start by fixing this. Us</w:t>
+      </w:r>
+    </w:p>
+    <w:p>
+      <w:r>
+        <w:rPr>
+          <w:b/>
+          <w:bCs/>
+        </w:rPr>
+        <w:t>Note</w:t>
+      </w:r>
+      <w:r>
+        <w:t xml:space="preserve">: bspwm refers to the windows key as the super key and uses it in the sxhkdrc to execute </w:t>
+      </w:r>
+      <w:proofErr w:type="spellStart"/>
+      <w:r>
+        <w:t>keybinds</w:t>
+      </w:r>
+      <w:proofErr w:type="spellEnd"/>
+      <w:r>
+        <w:t xml:space="preserve"> and commands</w:t>
       </w:r>
     </w:p>
     <w:p>
@@ -929,6 +1127,7 @@
         <w:ind w:left="1080"/>
       </w:pPr>
       <w:r>
+        <w:lastRenderedPageBreak/>
         <w:tab/>
       </w:r>
     </w:p>
@@ -952,6 +1151,7 @@
         <w:t xml:space="preserve"> </w:t>
       </w:r>
     </w:p>
+    <w:p/>
     <w:sectPr>
       <w:pgSz w:w="12240" w:h="15840"/>
       <w:pgMar w:top="1440" w:right="1440" w:bottom="1440" w:left="1440" w:header="708" w:footer="708" w:gutter="0"/>
@@ -1143,6 +1343,184 @@
     </w:lvl>
   </w:abstractNum>
   <w:abstractNum w:abstractNumId="2" w15:restartNumberingAfterBreak="0">
+    <w:nsid w:val="1B833423"/>
+    <w:multiLevelType w:val="hybridMultilevel"/>
+    <w:tmpl w:val="9BF462C6"/>
+    <w:lvl w:ilvl="0" w:tplc="1009000F">
+      <w:start w:val="1"/>
+      <w:numFmt w:val="decimal"/>
+      <w:lvlText w:val="%1."/>
+      <w:lvlJc w:val="left"/>
+      <w:pPr>
+        <w:ind w:left="720" w:hanging="360"/>
+      </w:pPr>
+      <w:rPr>
+        <w:rFonts w:hint="default"/>
+      </w:rPr>
+    </w:lvl>
+    <w:lvl w:ilvl="1" w:tplc="10090019" w:tentative="1">
+      <w:start w:val="1"/>
+      <w:numFmt w:val="lowerLetter"/>
+      <w:lvlText w:val="%2."/>
+      <w:lvlJc w:val="left"/>
+      <w:pPr>
+        <w:ind w:left="1440" w:hanging="360"/>
+      </w:pPr>
+    </w:lvl>
+    <w:lvl w:ilvl="2" w:tplc="1009001B" w:tentative="1">
+      <w:start w:val="1"/>
+      <w:numFmt w:val="lowerRoman"/>
+      <w:lvlText w:val="%3."/>
+      <w:lvlJc w:val="right"/>
+      <w:pPr>
+        <w:ind w:left="2160" w:hanging="180"/>
+      </w:pPr>
+    </w:lvl>
+    <w:lvl w:ilvl="3" w:tplc="1009000F" w:tentative="1">
+      <w:start w:val="1"/>
+      <w:numFmt w:val="decimal"/>
+      <w:lvlText w:val="%4."/>
+      <w:lvlJc w:val="left"/>
+      <w:pPr>
+        <w:ind w:left="2880" w:hanging="360"/>
+      </w:pPr>
+    </w:lvl>
+    <w:lvl w:ilvl="4" w:tplc="10090019" w:tentative="1">
+      <w:start w:val="1"/>
+      <w:numFmt w:val="lowerLetter"/>
+      <w:lvlText w:val="%5."/>
+      <w:lvlJc w:val="left"/>
+      <w:pPr>
+        <w:ind w:left="3600" w:hanging="360"/>
+      </w:pPr>
+    </w:lvl>
+    <w:lvl w:ilvl="5" w:tplc="1009001B" w:tentative="1">
+      <w:start w:val="1"/>
+      <w:numFmt w:val="lowerRoman"/>
+      <w:lvlText w:val="%6."/>
+      <w:lvlJc w:val="right"/>
+      <w:pPr>
+        <w:ind w:left="4320" w:hanging="180"/>
+      </w:pPr>
+    </w:lvl>
+    <w:lvl w:ilvl="6" w:tplc="1009000F" w:tentative="1">
+      <w:start w:val="1"/>
+      <w:numFmt w:val="decimal"/>
+      <w:lvlText w:val="%7."/>
+      <w:lvlJc w:val="left"/>
+      <w:pPr>
+        <w:ind w:left="5040" w:hanging="360"/>
+      </w:pPr>
+    </w:lvl>
+    <w:lvl w:ilvl="7" w:tplc="10090019" w:tentative="1">
+      <w:start w:val="1"/>
+      <w:numFmt w:val="lowerLetter"/>
+      <w:lvlText w:val="%8."/>
+      <w:lvlJc w:val="left"/>
+      <w:pPr>
+        <w:ind w:left="5760" w:hanging="360"/>
+      </w:pPr>
+    </w:lvl>
+    <w:lvl w:ilvl="8" w:tplc="1009001B" w:tentative="1">
+      <w:start w:val="1"/>
+      <w:numFmt w:val="lowerRoman"/>
+      <w:lvlText w:val="%9."/>
+      <w:lvlJc w:val="right"/>
+      <w:pPr>
+        <w:ind w:left="6480" w:hanging="180"/>
+      </w:pPr>
+    </w:lvl>
+  </w:abstractNum>
+  <w:abstractNum w:abstractNumId="3" w15:restartNumberingAfterBreak="0">
+    <w:nsid w:val="1F537476"/>
+    <w:multiLevelType w:val="hybridMultilevel"/>
+    <w:tmpl w:val="EF38B60A"/>
+    <w:lvl w:ilvl="0" w:tplc="4C9EDE48">
+      <w:start w:val="1"/>
+      <w:numFmt w:val="lowerLetter"/>
+      <w:lvlText w:val="%1."/>
+      <w:lvlJc w:val="left"/>
+      <w:pPr>
+        <w:ind w:left="1080" w:hanging="360"/>
+      </w:pPr>
+      <w:rPr>
+        <w:rFonts w:hint="default"/>
+      </w:rPr>
+    </w:lvl>
+    <w:lvl w:ilvl="1" w:tplc="10090019" w:tentative="1">
+      <w:start w:val="1"/>
+      <w:numFmt w:val="lowerLetter"/>
+      <w:lvlText w:val="%2."/>
+      <w:lvlJc w:val="left"/>
+      <w:pPr>
+        <w:ind w:left="1800" w:hanging="360"/>
+      </w:pPr>
+    </w:lvl>
+    <w:lvl w:ilvl="2" w:tplc="1009001B" w:tentative="1">
+      <w:start w:val="1"/>
+      <w:numFmt w:val="lowerRoman"/>
+      <w:lvlText w:val="%3."/>
+      <w:lvlJc w:val="right"/>
+      <w:pPr>
+        <w:ind w:left="2520" w:hanging="180"/>
+      </w:pPr>
+    </w:lvl>
+    <w:lvl w:ilvl="3" w:tplc="1009000F" w:tentative="1">
+      <w:start w:val="1"/>
+      <w:numFmt w:val="decimal"/>
+      <w:lvlText w:val="%4."/>
+      <w:lvlJc w:val="left"/>
+      <w:pPr>
+        <w:ind w:left="3240" w:hanging="360"/>
+      </w:pPr>
+    </w:lvl>
+    <w:lvl w:ilvl="4" w:tplc="10090019" w:tentative="1">
+      <w:start w:val="1"/>
+      <w:numFmt w:val="lowerLetter"/>
+      <w:lvlText w:val="%5."/>
+      <w:lvlJc w:val="left"/>
+      <w:pPr>
+        <w:ind w:left="3960" w:hanging="360"/>
+      </w:pPr>
+    </w:lvl>
+    <w:lvl w:ilvl="5" w:tplc="1009001B" w:tentative="1">
+      <w:start w:val="1"/>
+      <w:numFmt w:val="lowerRoman"/>
+      <w:lvlText w:val="%6."/>
+      <w:lvlJc w:val="right"/>
+      <w:pPr>
+        <w:ind w:left="4680" w:hanging="180"/>
+      </w:pPr>
+    </w:lvl>
+    <w:lvl w:ilvl="6" w:tplc="1009000F" w:tentative="1">
+      <w:start w:val="1"/>
+      <w:numFmt w:val="decimal"/>
+      <w:lvlText w:val="%7."/>
+      <w:lvlJc w:val="left"/>
+      <w:pPr>
+        <w:ind w:left="5400" w:hanging="360"/>
+      </w:pPr>
+    </w:lvl>
+    <w:lvl w:ilvl="7" w:tplc="10090019" w:tentative="1">
+      <w:start w:val="1"/>
+      <w:numFmt w:val="lowerLetter"/>
+      <w:lvlText w:val="%8."/>
+      <w:lvlJc w:val="left"/>
+      <w:pPr>
+        <w:ind w:left="6120" w:hanging="360"/>
+      </w:pPr>
+    </w:lvl>
+    <w:lvl w:ilvl="8" w:tplc="1009001B" w:tentative="1">
+      <w:start w:val="1"/>
+      <w:numFmt w:val="lowerRoman"/>
+      <w:lvlText w:val="%9."/>
+      <w:lvlJc w:val="right"/>
+      <w:pPr>
+        <w:ind w:left="6840" w:hanging="180"/>
+      </w:pPr>
+    </w:lvl>
+  </w:abstractNum>
+  <w:abstractNum w:abstractNumId="4" w15:restartNumberingAfterBreak="0">
     <w:nsid w:val="41F16A87"/>
     <w:multiLevelType w:val="hybridMultilevel"/>
     <w:tmpl w:val="B68A4D3A"/>
@@ -1231,7 +1609,185 @@
       </w:pPr>
     </w:lvl>
   </w:abstractNum>
-  <w:abstractNum w:abstractNumId="3" w15:restartNumberingAfterBreak="0">
+  <w:abstractNum w:abstractNumId="5" w15:restartNumberingAfterBreak="0">
+    <w:nsid w:val="515E468F"/>
+    <w:multiLevelType w:val="hybridMultilevel"/>
+    <w:tmpl w:val="07DAA6A4"/>
+    <w:lvl w:ilvl="0" w:tplc="6FCE9192">
+      <w:start w:val="1"/>
+      <w:numFmt w:val="lowerLetter"/>
+      <w:lvlText w:val="%1."/>
+      <w:lvlJc w:val="left"/>
+      <w:pPr>
+        <w:ind w:left="1440" w:hanging="360"/>
+      </w:pPr>
+      <w:rPr>
+        <w:rFonts w:hint="default"/>
+      </w:rPr>
+    </w:lvl>
+    <w:lvl w:ilvl="1" w:tplc="10090019" w:tentative="1">
+      <w:start w:val="1"/>
+      <w:numFmt w:val="lowerLetter"/>
+      <w:lvlText w:val="%2."/>
+      <w:lvlJc w:val="left"/>
+      <w:pPr>
+        <w:ind w:left="2160" w:hanging="360"/>
+      </w:pPr>
+    </w:lvl>
+    <w:lvl w:ilvl="2" w:tplc="1009001B" w:tentative="1">
+      <w:start w:val="1"/>
+      <w:numFmt w:val="lowerRoman"/>
+      <w:lvlText w:val="%3."/>
+      <w:lvlJc w:val="right"/>
+      <w:pPr>
+        <w:ind w:left="2880" w:hanging="180"/>
+      </w:pPr>
+    </w:lvl>
+    <w:lvl w:ilvl="3" w:tplc="1009000F" w:tentative="1">
+      <w:start w:val="1"/>
+      <w:numFmt w:val="decimal"/>
+      <w:lvlText w:val="%4."/>
+      <w:lvlJc w:val="left"/>
+      <w:pPr>
+        <w:ind w:left="3600" w:hanging="360"/>
+      </w:pPr>
+    </w:lvl>
+    <w:lvl w:ilvl="4" w:tplc="10090019" w:tentative="1">
+      <w:start w:val="1"/>
+      <w:numFmt w:val="lowerLetter"/>
+      <w:lvlText w:val="%5."/>
+      <w:lvlJc w:val="left"/>
+      <w:pPr>
+        <w:ind w:left="4320" w:hanging="360"/>
+      </w:pPr>
+    </w:lvl>
+    <w:lvl w:ilvl="5" w:tplc="1009001B" w:tentative="1">
+      <w:start w:val="1"/>
+      <w:numFmt w:val="lowerRoman"/>
+      <w:lvlText w:val="%6."/>
+      <w:lvlJc w:val="right"/>
+      <w:pPr>
+        <w:ind w:left="5040" w:hanging="180"/>
+      </w:pPr>
+    </w:lvl>
+    <w:lvl w:ilvl="6" w:tplc="1009000F" w:tentative="1">
+      <w:start w:val="1"/>
+      <w:numFmt w:val="decimal"/>
+      <w:lvlText w:val="%7."/>
+      <w:lvlJc w:val="left"/>
+      <w:pPr>
+        <w:ind w:left="5760" w:hanging="360"/>
+      </w:pPr>
+    </w:lvl>
+    <w:lvl w:ilvl="7" w:tplc="10090019" w:tentative="1">
+      <w:start w:val="1"/>
+      <w:numFmt w:val="lowerLetter"/>
+      <w:lvlText w:val="%8."/>
+      <w:lvlJc w:val="left"/>
+      <w:pPr>
+        <w:ind w:left="6480" w:hanging="360"/>
+      </w:pPr>
+    </w:lvl>
+    <w:lvl w:ilvl="8" w:tplc="1009001B" w:tentative="1">
+      <w:start w:val="1"/>
+      <w:numFmt w:val="lowerRoman"/>
+      <w:lvlText w:val="%9."/>
+      <w:lvlJc w:val="right"/>
+      <w:pPr>
+        <w:ind w:left="7200" w:hanging="180"/>
+      </w:pPr>
+    </w:lvl>
+  </w:abstractNum>
+  <w:abstractNum w:abstractNumId="6" w15:restartNumberingAfterBreak="0">
+    <w:nsid w:val="71343842"/>
+    <w:multiLevelType w:val="hybridMultilevel"/>
+    <w:tmpl w:val="6324C01E"/>
+    <w:lvl w:ilvl="0" w:tplc="6A3AD1A6">
+      <w:start w:val="1"/>
+      <w:numFmt w:val="decimal"/>
+      <w:lvlText w:val="%1."/>
+      <w:lvlJc w:val="left"/>
+      <w:pPr>
+        <w:ind w:left="1080" w:hanging="360"/>
+      </w:pPr>
+      <w:rPr>
+        <w:rFonts w:hint="default"/>
+      </w:rPr>
+    </w:lvl>
+    <w:lvl w:ilvl="1" w:tplc="10090019" w:tentative="1">
+      <w:start w:val="1"/>
+      <w:numFmt w:val="lowerLetter"/>
+      <w:lvlText w:val="%2."/>
+      <w:lvlJc w:val="left"/>
+      <w:pPr>
+        <w:ind w:left="1800" w:hanging="360"/>
+      </w:pPr>
+    </w:lvl>
+    <w:lvl w:ilvl="2" w:tplc="1009001B" w:tentative="1">
+      <w:start w:val="1"/>
+      <w:numFmt w:val="lowerRoman"/>
+      <w:lvlText w:val="%3."/>
+      <w:lvlJc w:val="right"/>
+      <w:pPr>
+        <w:ind w:left="2520" w:hanging="180"/>
+      </w:pPr>
+    </w:lvl>
+    <w:lvl w:ilvl="3" w:tplc="1009000F" w:tentative="1">
+      <w:start w:val="1"/>
+      <w:numFmt w:val="decimal"/>
+      <w:lvlText w:val="%4."/>
+      <w:lvlJc w:val="left"/>
+      <w:pPr>
+        <w:ind w:left="3240" w:hanging="360"/>
+      </w:pPr>
+    </w:lvl>
+    <w:lvl w:ilvl="4" w:tplc="10090019" w:tentative="1">
+      <w:start w:val="1"/>
+      <w:numFmt w:val="lowerLetter"/>
+      <w:lvlText w:val="%5."/>
+      <w:lvlJc w:val="left"/>
+      <w:pPr>
+        <w:ind w:left="3960" w:hanging="360"/>
+      </w:pPr>
+    </w:lvl>
+    <w:lvl w:ilvl="5" w:tplc="1009001B" w:tentative="1">
+      <w:start w:val="1"/>
+      <w:numFmt w:val="lowerRoman"/>
+      <w:lvlText w:val="%6."/>
+      <w:lvlJc w:val="right"/>
+      <w:pPr>
+        <w:ind w:left="4680" w:hanging="180"/>
+      </w:pPr>
+    </w:lvl>
+    <w:lvl w:ilvl="6" w:tplc="1009000F" w:tentative="1">
+      <w:start w:val="1"/>
+      <w:numFmt w:val="decimal"/>
+      <w:lvlText w:val="%7."/>
+      <w:lvlJc w:val="left"/>
+      <w:pPr>
+        <w:ind w:left="5400" w:hanging="360"/>
+      </w:pPr>
+    </w:lvl>
+    <w:lvl w:ilvl="7" w:tplc="10090019" w:tentative="1">
+      <w:start w:val="1"/>
+      <w:numFmt w:val="lowerLetter"/>
+      <w:lvlText w:val="%8."/>
+      <w:lvlJc w:val="left"/>
+      <w:pPr>
+        <w:ind w:left="6120" w:hanging="360"/>
+      </w:pPr>
+    </w:lvl>
+    <w:lvl w:ilvl="8" w:tplc="1009001B" w:tentative="1">
+      <w:start w:val="1"/>
+      <w:numFmt w:val="lowerRoman"/>
+      <w:lvlText w:val="%9."/>
+      <w:lvlJc w:val="right"/>
+      <w:pPr>
+        <w:ind w:left="6840" w:hanging="180"/>
+      </w:pPr>
+    </w:lvl>
+  </w:abstractNum>
+  <w:abstractNum w:abstractNumId="7" w15:restartNumberingAfterBreak="0">
     <w:nsid w:val="78BD420C"/>
     <w:multiLevelType w:val="hybridMultilevel"/>
     <w:tmpl w:val="433A65D2"/>
@@ -1324,13 +1880,25 @@
     <w:abstractNumId w:val="1"/>
   </w:num>
   <w:num w:numId="2">
-    <w:abstractNumId w:val="2"/>
+    <w:abstractNumId w:val="4"/>
   </w:num>
   <w:num w:numId="3">
-    <w:abstractNumId w:val="3"/>
+    <w:abstractNumId w:val="7"/>
   </w:num>
   <w:num w:numId="4">
     <w:abstractNumId w:val="0"/>
+  </w:num>
+  <w:num w:numId="5">
+    <w:abstractNumId w:val="2"/>
+  </w:num>
+  <w:num w:numId="6">
+    <w:abstractNumId w:val="5"/>
+  </w:num>
+  <w:num w:numId="7">
+    <w:abstractNumId w:val="6"/>
+  </w:num>
+  <w:num w:numId="8">
+    <w:abstractNumId w:val="3"/>
   </w:num>
 </w:numbering>
 </file>

</xml_diff>

<commit_message>
added new changes and formatted to fit rest of document
</commit_message>
<xml_diff>
--- a/Instructions.docx
+++ b/Instructions.docx
@@ -41,23 +41,7 @@
       </w:r>
       <w:proofErr w:type="spellEnd"/>
       <w:r>
-        <w:t xml:space="preserve">. The overall program is written in 1200 lines of code thus making it not take up much memory. bspwm needs a third-party tool to capture keyboard and pointer inputs called </w:t>
-      </w:r>
-      <w:proofErr w:type="spellStart"/>
-      <w:r>
-        <w:t>sxhkd</w:t>
-      </w:r>
-      <w:proofErr w:type="spellEnd"/>
-      <w:r>
-        <w:t xml:space="preserve">. </w:t>
-      </w:r>
-      <w:proofErr w:type="spellStart"/>
-      <w:r>
-        <w:t>sxhkd</w:t>
-      </w:r>
-      <w:proofErr w:type="spellEnd"/>
-      <w:r>
-        <w:t xml:space="preserve"> (</w:t>
+        <w:t>. The overall program is written in 1200 lines of code thus making it not take up much memory. bspwm needs a third-party tool to capture keyboard and pointer inputs called sxhkd. sxhkd (</w:t>
       </w:r>
       <w:r>
         <w:t>simple X hotkey daemon</w:t>
@@ -182,7 +166,6 @@
       <w:r>
         <w:t xml:space="preserve"> or press </w:t>
       </w:r>
-      <w:proofErr w:type="spellStart"/>
       <w:r>
         <w:rPr>
           <w:b/>
@@ -190,7 +173,6 @@
         </w:rPr>
         <w:t>Ctrl+L</w:t>
       </w:r>
-      <w:proofErr w:type="spellEnd"/>
       <w:r>
         <w:t>.</w:t>
       </w:r>
@@ -201,7 +183,7 @@
           <w:noProof/>
         </w:rPr>
         <w:drawing>
-          <wp:inline distT="0" distB="0" distL="0" distR="0" wp14:anchorId="06B3733E" wp14:editId="2D58B81D">
+          <wp:inline distT="0" distB="0" distL="0" distR="0" wp14:anchorId="4A138897" wp14:editId="6A6BE8D6">
             <wp:extent cx="5943600" cy="2603500"/>
             <wp:effectExtent l="0" t="0" r="0" b="6350"/>
             <wp:docPr id="1" name="Picture 1" descr="Text&#10;&#10;Description automatically generated"/>
@@ -313,15 +295,7 @@
       </w:r>
       <w:proofErr w:type="spellEnd"/>
       <w:r>
-        <w:t xml:space="preserve"> kitty bspwm </w:t>
-      </w:r>
-      <w:proofErr w:type="spellStart"/>
-      <w:r>
-        <w:t>sxhkd</w:t>
-      </w:r>
-      <w:proofErr w:type="spellEnd"/>
-      <w:r>
-        <w:t xml:space="preserve"> </w:t>
+        <w:t xml:space="preserve"> kitty bspwm sxhkd </w:t>
       </w:r>
       <w:proofErr w:type="spellStart"/>
       <w:r>
@@ -380,21 +354,12 @@
       <w:r>
         <w:t xml:space="preserve">or </w:t>
       </w:r>
-      <w:proofErr w:type="spellStart"/>
-      <w:r>
-        <w:rPr>
-          <w:b/>
-          <w:bCs/>
-        </w:rPr>
-        <w:t>Ctrl+L</w:t>
-      </w:r>
-      <w:proofErr w:type="spellEnd"/>
-      <w:r>
-        <w:rPr>
-          <w:b/>
-          <w:bCs/>
-        </w:rPr>
-        <w:t>.</w:t>
+      <w:r>
+        <w:rPr>
+          <w:b/>
+          <w:bCs/>
+        </w:rPr>
+        <w:t>Ctrl+L.</w:t>
       </w:r>
     </w:p>
     <w:p>
@@ -416,7 +381,7 @@
         </w:rPr>
         <w:lastRenderedPageBreak/>
         <w:drawing>
-          <wp:inline distT="0" distB="0" distL="0" distR="0" wp14:anchorId="3F9BF8EB" wp14:editId="5DA914AE">
+          <wp:inline distT="0" distB="0" distL="0" distR="0" wp14:anchorId="48D04DBB" wp14:editId="7A42DFAA">
             <wp:extent cx="5943600" cy="1402080"/>
             <wp:effectExtent l="0" t="0" r="0" b="7620"/>
             <wp:docPr id="4" name="Picture 4" descr="Text&#10;&#10;Description automatically generated"/>
@@ -605,7 +570,7 @@
           <w:noProof/>
         </w:rPr>
         <w:drawing>
-          <wp:inline distT="0" distB="0" distL="0" distR="0" wp14:anchorId="3A8B31BA" wp14:editId="08FF703C">
+          <wp:inline distT="0" distB="0" distL="0" distR="0" wp14:anchorId="728B69B3" wp14:editId="6962FC6C">
             <wp:extent cx="5943600" cy="382270"/>
             <wp:effectExtent l="0" t="0" r="0" b="0"/>
             <wp:docPr id="6" name="Picture 6" descr="Shape&#10;&#10;Description automatically generated with medium confidence"/>
@@ -669,7 +634,7 @@
           <w:noProof/>
         </w:rPr>
         <w:drawing>
-          <wp:inline distT="0" distB="0" distL="0" distR="0" wp14:anchorId="4A816219" wp14:editId="609D2AAD">
+          <wp:inline distT="0" distB="0" distL="0" distR="0" wp14:anchorId="157AB9F1" wp14:editId="203C0BF3">
             <wp:extent cx="5943600" cy="426720"/>
             <wp:effectExtent l="0" t="0" r="0" b="0"/>
             <wp:docPr id="7" name="Picture 7" descr="Text&#10;&#10;Description automatically generated"/>
@@ -781,7 +746,7 @@
           <w:noProof/>
         </w:rPr>
         <w:drawing>
-          <wp:inline distT="0" distB="0" distL="0" distR="0" wp14:anchorId="087B27A3" wp14:editId="77AC4432">
+          <wp:inline distT="0" distB="0" distL="0" distR="0" wp14:anchorId="3AA32200" wp14:editId="1F5C20BC">
             <wp:extent cx="5943600" cy="226060"/>
             <wp:effectExtent l="0" t="0" r="0" b="2540"/>
             <wp:docPr id="8" name="Picture 8"/>
@@ -874,7 +839,7 @@
         </w:rPr>
         <w:lastRenderedPageBreak/>
         <w:drawing>
-          <wp:inline distT="0" distB="0" distL="0" distR="0" wp14:anchorId="26C123E8" wp14:editId="5A8B4AEE">
+          <wp:inline distT="0" distB="0" distL="0" distR="0" wp14:anchorId="2C6091C2" wp14:editId="0FC48191">
             <wp:extent cx="5943600" cy="4335780"/>
             <wp:effectExtent l="0" t="0" r="0" b="7620"/>
             <wp:docPr id="9" name="Picture 9" descr="Text&#10;&#10;Description automatically generated"/>
@@ -960,7 +925,7 @@
           <w:noProof/>
         </w:rPr>
         <w:drawing>
-          <wp:inline distT="0" distB="0" distL="0" distR="0" wp14:anchorId="2CC66986" wp14:editId="52CB0415">
+          <wp:inline distT="0" distB="0" distL="0" distR="0" wp14:anchorId="00AB5319" wp14:editId="479F9B22">
             <wp:extent cx="5943600" cy="460375"/>
             <wp:effectExtent l="0" t="0" r="0" b="0"/>
             <wp:docPr id="10" name="Picture 10"/>
@@ -1017,7 +982,6 @@
       <w:r>
         <w:t xml:space="preserve">or </w:t>
       </w:r>
-      <w:proofErr w:type="spellStart"/>
       <w:r>
         <w:rPr>
           <w:b/>
@@ -1025,7 +989,6 @@
         </w:rPr>
         <w:t>Ctrl+L</w:t>
       </w:r>
-      <w:proofErr w:type="spellEnd"/>
       <w:r>
         <w:t>.</w:t>
       </w:r>
@@ -1033,8 +996,164 @@
     <w:p>
       <w:pPr>
         <w:pStyle w:val="ListParagraph"/>
-      </w:pPr>
-    </w:p>
+        <w:numPr>
+          <w:ilvl w:val="0"/>
+          <w:numId w:val="8"/>
+        </w:numPr>
+        <w:spacing w:line="256" w:lineRule="auto"/>
+      </w:pPr>
+      <w:r>
+        <w:t xml:space="preserve">Next, you need to make two directories in your .config folder they should be called </w:t>
+      </w:r>
+      <w:r>
+        <w:rPr>
+          <w:b/>
+          <w:bCs/>
+        </w:rPr>
+        <w:t>bspwm</w:t>
+      </w:r>
+      <w:r>
+        <w:t xml:space="preserve"> and </w:t>
+      </w:r>
+      <w:r>
+        <w:rPr>
+          <w:b/>
+          <w:bCs/>
+        </w:rPr>
+        <w:t>sxhkd</w:t>
+      </w:r>
+      <w:r>
+        <w:t>. The command we are going to use is “mkdir -p ~/.config/{</w:t>
+      </w:r>
+      <w:proofErr w:type="gramStart"/>
+      <w:r>
+        <w:t>bspwm,sxhkd</w:t>
+      </w:r>
+      <w:proofErr w:type="gramEnd"/>
+      <w:r>
+        <w:t>}”.</w:t>
+      </w:r>
+    </w:p>
+    <w:p>
+      <w:pPr>
+        <w:spacing w:line="256" w:lineRule="auto"/>
+      </w:pPr>
+      <w:r>
+        <w:rPr>
+          <w:noProof/>
+        </w:rPr>
+        <w:drawing>
+          <wp:inline distT="0" distB="0" distL="0" distR="0" wp14:anchorId="510F31E8" wp14:editId="4EFA6C52">
+            <wp:extent cx="5943600" cy="156845"/>
+            <wp:effectExtent l="0" t="0" r="0" b="0"/>
+            <wp:docPr id="2" name="Picture 2"/>
+            <wp:cNvGraphicFramePr>
+              <a:graphicFrameLocks xmlns:a="http://schemas.openxmlformats.org/drawingml/2006/main" noChangeAspect="1"/>
+            </wp:cNvGraphicFramePr>
+            <a:graphic xmlns:a="http://schemas.openxmlformats.org/drawingml/2006/main">
+              <a:graphicData uri="http://schemas.openxmlformats.org/drawingml/2006/picture">
+                <pic:pic xmlns:pic="http://schemas.openxmlformats.org/drawingml/2006/picture">
+                  <pic:nvPicPr>
+                    <pic:cNvPr id="2" name="Picture 2"/>
+                    <pic:cNvPicPr>
+                      <a:picLocks noChangeAspect="1"/>
+                    </pic:cNvPicPr>
+                  </pic:nvPicPr>
+                  <pic:blipFill>
+                    <a:blip r:embed="rId12"/>
+                    <a:stretch>
+                      <a:fillRect/>
+                    </a:stretch>
+                  </pic:blipFill>
+                  <pic:spPr>
+                    <a:xfrm>
+                      <a:off x="0" y="0"/>
+                      <a:ext cx="5943600" cy="156845"/>
+                    </a:xfrm>
+                    <a:prstGeom prst="rect">
+                      <a:avLst/>
+                    </a:prstGeom>
+                  </pic:spPr>
+                </pic:pic>
+              </a:graphicData>
+            </a:graphic>
+          </wp:inline>
+        </w:drawing>
+      </w:r>
+    </w:p>
+    <w:p>
+      <w:r>
+        <w:rPr>
+          <w:b/>
+          <w:bCs/>
+        </w:rPr>
+        <w:t>Note</w:t>
+      </w:r>
+      <w:r>
+        <w:t>: If you want to double check that the directories have been created then you can run the “ls .config” command.</w:t>
+      </w:r>
+    </w:p>
+    <w:p>
+      <w:pPr>
+        <w:pStyle w:val="ListParagraph"/>
+        <w:numPr>
+          <w:ilvl w:val="0"/>
+          <w:numId w:val="8"/>
+        </w:numPr>
+        <w:spacing w:line="256" w:lineRule="auto"/>
+      </w:pPr>
+      <w:r>
+        <w:t>Now all you need to do is install and copy the example file for sxhkd and bspwm located in “/usr/share/doc/bspwm/examples/” into the new bspwm and sxhkd directory we created in the previous step by entering the following command:</w:t>
+      </w:r>
+    </w:p>
+    <w:p>
+      <w:pPr>
+        <w:spacing w:line="256" w:lineRule="auto"/>
+      </w:pPr>
+      <w:r>
+        <w:rPr>
+          <w:noProof/>
+        </w:rPr>
+        <w:drawing>
+          <wp:inline distT="0" distB="0" distL="0" distR="0" wp14:anchorId="781A53DC" wp14:editId="25102977">
+            <wp:extent cx="5943600" cy="342900"/>
+            <wp:effectExtent l="0" t="0" r="0" b="0"/>
+            <wp:docPr id="11" name="Picture 11"/>
+            <wp:cNvGraphicFramePr>
+              <a:graphicFrameLocks xmlns:a="http://schemas.openxmlformats.org/drawingml/2006/main" noChangeAspect="1"/>
+            </wp:cNvGraphicFramePr>
+            <a:graphic xmlns:a="http://schemas.openxmlformats.org/drawingml/2006/main">
+              <a:graphicData uri="http://schemas.openxmlformats.org/drawingml/2006/picture">
+                <pic:pic xmlns:pic="http://schemas.openxmlformats.org/drawingml/2006/picture">
+                  <pic:nvPicPr>
+                    <pic:cNvPr id="11" name="Picture 11"/>
+                    <pic:cNvPicPr>
+                      <a:picLocks noChangeAspect="1"/>
+                    </pic:cNvPicPr>
+                  </pic:nvPicPr>
+                  <pic:blipFill>
+                    <a:blip r:embed="rId13"/>
+                    <a:stretch>
+                      <a:fillRect/>
+                    </a:stretch>
+                  </pic:blipFill>
+                  <pic:spPr>
+                    <a:xfrm>
+                      <a:off x="0" y="0"/>
+                      <a:ext cx="5943600" cy="342900"/>
+                    </a:xfrm>
+                    <a:prstGeom prst="rect">
+                      <a:avLst/>
+                    </a:prstGeom>
+                  </pic:spPr>
+                </pic:pic>
+              </a:graphicData>
+            </a:graphic>
+          </wp:inline>
+        </w:drawing>
+      </w:r>
+    </w:p>
+    <w:p/>
     <w:p>
       <w:pPr>
         <w:ind w:left="720" w:hanging="360"/>
@@ -1127,7 +1246,6 @@
         <w:ind w:left="1080"/>
       </w:pPr>
       <w:r>
-        <w:lastRenderedPageBreak/>
         <w:tab/>
       </w:r>
     </w:p>
@@ -2301,6 +2419,7 @@
   <w:style w:type="paragraph" w:default="1" w:styleId="Normal">
     <w:name w:val="Normal"/>
     <w:qFormat/>
+    <w:rsid w:val="00AA70F2"/>
   </w:style>
   <w:style w:type="character" w:default="1" w:styleId="DefaultParagraphFont">
     <w:name w:val="Default Paragraph Font"/>

</xml_diff>